<commit_message>
modified breadcrumbs, NewLayout; form previewer in Vol8
</commit_message>
<xml_diff>
--- a/FormsAndChecklists/Section 1 - Administration Mmgt/ADM001 - Manual control.docx
+++ b/FormsAndChecklists/Section 1 - Administration Mmgt/ADM001 - Manual control.docx
@@ -1,6 +1,6 @@
 
 <file path=word/document.xml><?xml version="1.0" encoding="utf-8"?>
-<w:document xmlns:wpc="http://schemas.microsoft.com/office/word/2010/wordprocessingCanvas" xmlns:cx="http://schemas.microsoft.com/office/drawing/2014/chartex" xmlns:cx1="http://schemas.microsoft.com/office/drawing/2015/9/8/chartex" xmlns:cx2="http://schemas.microsoft.com/office/drawing/2015/10/21/chartex" xmlns:cx3="http://schemas.microsoft.com/office/drawing/2016/5/9/chartex" xmlns:cx4="http://schemas.microsoft.com/office/drawing/2016/5/10/chartex" xmlns:cx5="http://schemas.microsoft.com/office/drawing/2016/5/11/chartex" xmlns:cx6="http://schemas.microsoft.com/office/drawing/2016/5/12/chartex" xmlns:cx7="http://schemas.microsoft.com/office/drawing/2016/5/13/chartex" xmlns:cx8="http://schemas.microsoft.com/office/drawing/2016/5/14/chartex" xmlns:mc="http://schemas.openxmlformats.org/markup-compatibility/2006" xmlns:aink="http://schemas.microsoft.com/office/drawing/2016/ink" xmlns:am3d="http://schemas.microsoft.com/office/drawing/2017/model3d" xmlns:o="urn:schemas-microsoft-com:office:office" xmlns:r="http://schemas.openxmlformats.org/officeDocument/2006/relationships" xmlns:m="http://schemas.openxmlformats.org/officeDocument/2006/math" xmlns:v="urn:schemas-microsoft-com:vml" xmlns:wp14="http://schemas.microsoft.com/office/word/2010/wordprocessingDrawing" xmlns:wp="http://schemas.openxmlformats.org/drawingml/2006/wordprocessingDrawing" xmlns:w10="urn:schemas-microsoft-com:office:word" xmlns:w="http://schemas.openxmlformats.org/wordprocessingml/2006/main" xmlns:w14="http://schemas.microsoft.com/office/word/2010/wordml" xmlns:w15="http://schemas.microsoft.com/office/word/2012/wordml" xmlns:w16cex="http://schemas.microsoft.com/office/word/2018/wordml/cex" xmlns:w16cid="http://schemas.microsoft.com/office/word/2016/wordml/cid" xmlns:w16="http://schemas.microsoft.com/office/word/2018/wordml" xmlns:w16se="http://schemas.microsoft.com/office/word/2015/wordml/symex" xmlns:wpg="http://schemas.microsoft.com/office/word/2010/wordprocessingGroup" xmlns:wpi="http://schemas.microsoft.com/office/word/2010/wordprocessingInk" xmlns:wne="http://schemas.microsoft.com/office/word/2006/wordml" xmlns:wps="http://schemas.microsoft.com/office/word/2010/wordprocessingShape" mc:Ignorable="w14 w15 w16se w16cid w16 w16cex wp14">
+<w:document xmlns:wpc="http://schemas.microsoft.com/office/word/2010/wordprocessingCanvas" xmlns:cx="http://schemas.microsoft.com/office/drawing/2014/chartex" xmlns:cx1="http://schemas.microsoft.com/office/drawing/2015/9/8/chartex" xmlns:cx2="http://schemas.microsoft.com/office/drawing/2015/10/21/chartex" xmlns:cx3="http://schemas.microsoft.com/office/drawing/2016/5/9/chartex" xmlns:cx4="http://schemas.microsoft.com/office/drawing/2016/5/10/chartex" xmlns:cx5="http://schemas.microsoft.com/office/drawing/2016/5/11/chartex" xmlns:cx6="http://schemas.microsoft.com/office/drawing/2016/5/12/chartex" xmlns:cx7="http://schemas.microsoft.com/office/drawing/2016/5/13/chartex" xmlns:cx8="http://schemas.microsoft.com/office/drawing/2016/5/14/chartex" xmlns:mc="http://schemas.openxmlformats.org/markup-compatibility/2006" xmlns:aink="http://schemas.microsoft.com/office/drawing/2016/ink" xmlns:am3d="http://schemas.microsoft.com/office/drawing/2017/model3d" xmlns:o="urn:schemas-microsoft-com:office:office" xmlns:r="http://schemas.openxmlformats.org/officeDocument/2006/relationships" xmlns:m="http://schemas.openxmlformats.org/officeDocument/2006/math" xmlns:v="urn:schemas-microsoft-com:vml" xmlns:wp14="http://schemas.microsoft.com/office/word/2010/wordprocessingDrawing" xmlns:wp="http://schemas.openxmlformats.org/drawingml/2006/wordprocessingDrawing" xmlns:w10="urn:schemas-microsoft-com:office:word" xmlns:w="http://schemas.openxmlformats.org/wordprocessingml/2006/main" xmlns:w14="http://schemas.microsoft.com/office/word/2010/wordml" xmlns:w15="http://schemas.microsoft.com/office/word/2012/wordml" xmlns:w16cex="http://schemas.microsoft.com/office/word/2018/wordml/cex" xmlns:w16cid="http://schemas.microsoft.com/office/word/2016/wordml/cid" xmlns:w16="http://schemas.microsoft.com/office/word/2018/wordml" xmlns:w16sdtdh="http://schemas.microsoft.com/office/word/2020/wordml/sdtdatahash" xmlns:w16se="http://schemas.microsoft.com/office/word/2015/wordml/symex" xmlns:wpg="http://schemas.microsoft.com/office/word/2010/wordprocessingGroup" xmlns:wpi="http://schemas.microsoft.com/office/word/2010/wordprocessingInk" xmlns:wne="http://schemas.microsoft.com/office/word/2006/wordml" xmlns:wps="http://schemas.microsoft.com/office/word/2010/wordprocessingShape" mc:Ignorable="w14 w15 w16se w16cid w16 w16cex w16sdtdh wp14">
   <w:body>
     <w:p>
       <w:pPr>
@@ -696,25 +696,7 @@
                 <w:sz w:val="18"/>
                 <w:szCs w:val="18"/>
               </w:rPr>
-              <w:t xml:space="preserve">Only controlled copies of this Manual are </w:t>
-            </w:r>
-            <w:proofErr w:type="gramStart"/>
-            <w:r>
-              <w:rPr>
-                <w:rFonts w:ascii="Arial" w:eastAsia="SimSun" w:hAnsi="Arial" w:cs="Arial"/>
-                <w:sz w:val="18"/>
-                <w:szCs w:val="18"/>
-              </w:rPr>
-              <w:t>issued</w:t>
-            </w:r>
-            <w:proofErr w:type="gramEnd"/>
-            <w:r>
-              <w:rPr>
-                <w:rFonts w:ascii="Arial" w:eastAsia="SimSun" w:hAnsi="Arial" w:cs="Arial"/>
-                <w:sz w:val="18"/>
-                <w:szCs w:val="18"/>
-              </w:rPr>
-              <w:t xml:space="preserve"> and each will bear a unique number and be assigned to an individual.</w:t>
+              <w:t>Only controlled copies of this Manual are issued and each will bear a unique number and be assigned to an individual.</w:t>
             </w:r>
           </w:p>
         </w:tc>
@@ -2760,7 +2742,7 @@
 </file>
 
 <file path=word/endnotes.xml><?xml version="1.0" encoding="utf-8"?>
-<w:endnotes xmlns:wpc="http://schemas.microsoft.com/office/word/2010/wordprocessingCanvas" xmlns:cx="http://schemas.microsoft.com/office/drawing/2014/chartex" xmlns:cx1="http://schemas.microsoft.com/office/drawing/2015/9/8/chartex" xmlns:cx2="http://schemas.microsoft.com/office/drawing/2015/10/21/chartex" xmlns:cx3="http://schemas.microsoft.com/office/drawing/2016/5/9/chartex" xmlns:cx4="http://schemas.microsoft.com/office/drawing/2016/5/10/chartex" xmlns:cx5="http://schemas.microsoft.com/office/drawing/2016/5/11/chartex" xmlns:cx6="http://schemas.microsoft.com/office/drawing/2016/5/12/chartex" xmlns:cx7="http://schemas.microsoft.com/office/drawing/2016/5/13/chartex" xmlns:cx8="http://schemas.microsoft.com/office/drawing/2016/5/14/chartex" xmlns:mc="http://schemas.openxmlformats.org/markup-compatibility/2006" xmlns:aink="http://schemas.microsoft.com/office/drawing/2016/ink" xmlns:am3d="http://schemas.microsoft.com/office/drawing/2017/model3d" xmlns:o="urn:schemas-microsoft-com:office:office" xmlns:r="http://schemas.openxmlformats.org/officeDocument/2006/relationships" xmlns:m="http://schemas.openxmlformats.org/officeDocument/2006/math" xmlns:v="urn:schemas-microsoft-com:vml" xmlns:wp14="http://schemas.microsoft.com/office/word/2010/wordprocessingDrawing" xmlns:wp="http://schemas.openxmlformats.org/drawingml/2006/wordprocessingDrawing" xmlns:w10="urn:schemas-microsoft-com:office:word" xmlns:w="http://schemas.openxmlformats.org/wordprocessingml/2006/main" xmlns:w14="http://schemas.microsoft.com/office/word/2010/wordml" xmlns:w15="http://schemas.microsoft.com/office/word/2012/wordml" xmlns:w16cex="http://schemas.microsoft.com/office/word/2018/wordml/cex" xmlns:w16cid="http://schemas.microsoft.com/office/word/2016/wordml/cid" xmlns:w16="http://schemas.microsoft.com/office/word/2018/wordml" xmlns:w16se="http://schemas.microsoft.com/office/word/2015/wordml/symex" xmlns:wpg="http://schemas.microsoft.com/office/word/2010/wordprocessingGroup" xmlns:wpi="http://schemas.microsoft.com/office/word/2010/wordprocessingInk" xmlns:wne="http://schemas.microsoft.com/office/word/2006/wordml" xmlns:wps="http://schemas.microsoft.com/office/word/2010/wordprocessingShape" mc:Ignorable="w14 w15 w16se w16cid w16 w16cex wp14">
+<w:endnotes xmlns:wpc="http://schemas.microsoft.com/office/word/2010/wordprocessingCanvas" xmlns:cx="http://schemas.microsoft.com/office/drawing/2014/chartex" xmlns:cx1="http://schemas.microsoft.com/office/drawing/2015/9/8/chartex" xmlns:cx2="http://schemas.microsoft.com/office/drawing/2015/10/21/chartex" xmlns:cx3="http://schemas.microsoft.com/office/drawing/2016/5/9/chartex" xmlns:cx4="http://schemas.microsoft.com/office/drawing/2016/5/10/chartex" xmlns:cx5="http://schemas.microsoft.com/office/drawing/2016/5/11/chartex" xmlns:cx6="http://schemas.microsoft.com/office/drawing/2016/5/12/chartex" xmlns:cx7="http://schemas.microsoft.com/office/drawing/2016/5/13/chartex" xmlns:cx8="http://schemas.microsoft.com/office/drawing/2016/5/14/chartex" xmlns:mc="http://schemas.openxmlformats.org/markup-compatibility/2006" xmlns:aink="http://schemas.microsoft.com/office/drawing/2016/ink" xmlns:am3d="http://schemas.microsoft.com/office/drawing/2017/model3d" xmlns:o="urn:schemas-microsoft-com:office:office" xmlns:r="http://schemas.openxmlformats.org/officeDocument/2006/relationships" xmlns:m="http://schemas.openxmlformats.org/officeDocument/2006/math" xmlns:v="urn:schemas-microsoft-com:vml" xmlns:wp14="http://schemas.microsoft.com/office/word/2010/wordprocessingDrawing" xmlns:wp="http://schemas.openxmlformats.org/drawingml/2006/wordprocessingDrawing" xmlns:w10="urn:schemas-microsoft-com:office:word" xmlns:w="http://schemas.openxmlformats.org/wordprocessingml/2006/main" xmlns:w14="http://schemas.microsoft.com/office/word/2010/wordml" xmlns:w15="http://schemas.microsoft.com/office/word/2012/wordml" xmlns:w16cex="http://schemas.microsoft.com/office/word/2018/wordml/cex" xmlns:w16cid="http://schemas.microsoft.com/office/word/2016/wordml/cid" xmlns:w16="http://schemas.microsoft.com/office/word/2018/wordml" xmlns:w16sdtdh="http://schemas.microsoft.com/office/word/2020/wordml/sdtdatahash" xmlns:w16se="http://schemas.microsoft.com/office/word/2015/wordml/symex" xmlns:wpg="http://schemas.microsoft.com/office/word/2010/wordprocessingGroup" xmlns:wpi="http://schemas.microsoft.com/office/word/2010/wordprocessingInk" xmlns:wne="http://schemas.microsoft.com/office/word/2006/wordml" xmlns:wps="http://schemas.microsoft.com/office/word/2010/wordprocessingShape" mc:Ignorable="w14 w15 w16se w16cid w16 w16cex w16sdtdh wp14">
   <w:endnote w:type="separator" w:id="-1">
     <w:p>
       <w:r>
@@ -2779,7 +2761,7 @@
 </file>
 
 <file path=word/footer1.xml><?xml version="1.0" encoding="utf-8"?>
-<w:ftr xmlns:wpc="http://schemas.microsoft.com/office/word/2010/wordprocessingCanvas" xmlns:cx="http://schemas.microsoft.com/office/drawing/2014/chartex" xmlns:cx1="http://schemas.microsoft.com/office/drawing/2015/9/8/chartex" xmlns:cx2="http://schemas.microsoft.com/office/drawing/2015/10/21/chartex" xmlns:cx3="http://schemas.microsoft.com/office/drawing/2016/5/9/chartex" xmlns:cx4="http://schemas.microsoft.com/office/drawing/2016/5/10/chartex" xmlns:cx5="http://schemas.microsoft.com/office/drawing/2016/5/11/chartex" xmlns:cx6="http://schemas.microsoft.com/office/drawing/2016/5/12/chartex" xmlns:cx7="http://schemas.microsoft.com/office/drawing/2016/5/13/chartex" xmlns:cx8="http://schemas.microsoft.com/office/drawing/2016/5/14/chartex" xmlns:mc="http://schemas.openxmlformats.org/markup-compatibility/2006" xmlns:aink="http://schemas.microsoft.com/office/drawing/2016/ink" xmlns:am3d="http://schemas.microsoft.com/office/drawing/2017/model3d" xmlns:o="urn:schemas-microsoft-com:office:office" xmlns:r="http://schemas.openxmlformats.org/officeDocument/2006/relationships" xmlns:m="http://schemas.openxmlformats.org/officeDocument/2006/math" xmlns:v="urn:schemas-microsoft-com:vml" xmlns:wp14="http://schemas.microsoft.com/office/word/2010/wordprocessingDrawing" xmlns:wp="http://schemas.openxmlformats.org/drawingml/2006/wordprocessingDrawing" xmlns:w10="urn:schemas-microsoft-com:office:word" xmlns:w="http://schemas.openxmlformats.org/wordprocessingml/2006/main" xmlns:w14="http://schemas.microsoft.com/office/word/2010/wordml" xmlns:w15="http://schemas.microsoft.com/office/word/2012/wordml" xmlns:w16cex="http://schemas.microsoft.com/office/word/2018/wordml/cex" xmlns:w16cid="http://schemas.microsoft.com/office/word/2016/wordml/cid" xmlns:w16="http://schemas.microsoft.com/office/word/2018/wordml" xmlns:w16se="http://schemas.microsoft.com/office/word/2015/wordml/symex" xmlns:wpg="http://schemas.microsoft.com/office/word/2010/wordprocessingGroup" xmlns:wpi="http://schemas.microsoft.com/office/word/2010/wordprocessingInk" xmlns:wne="http://schemas.microsoft.com/office/word/2006/wordml" xmlns:wps="http://schemas.microsoft.com/office/word/2010/wordprocessingShape" mc:Ignorable="w14 w15 w16se w16cid w16 w16cex wp14">
+<w:ftr xmlns:wpc="http://schemas.microsoft.com/office/word/2010/wordprocessingCanvas" xmlns:cx="http://schemas.microsoft.com/office/drawing/2014/chartex" xmlns:cx1="http://schemas.microsoft.com/office/drawing/2015/9/8/chartex" xmlns:cx2="http://schemas.microsoft.com/office/drawing/2015/10/21/chartex" xmlns:cx3="http://schemas.microsoft.com/office/drawing/2016/5/9/chartex" xmlns:cx4="http://schemas.microsoft.com/office/drawing/2016/5/10/chartex" xmlns:cx5="http://schemas.microsoft.com/office/drawing/2016/5/11/chartex" xmlns:cx6="http://schemas.microsoft.com/office/drawing/2016/5/12/chartex" xmlns:cx7="http://schemas.microsoft.com/office/drawing/2016/5/13/chartex" xmlns:cx8="http://schemas.microsoft.com/office/drawing/2016/5/14/chartex" xmlns:mc="http://schemas.openxmlformats.org/markup-compatibility/2006" xmlns:aink="http://schemas.microsoft.com/office/drawing/2016/ink" xmlns:am3d="http://schemas.microsoft.com/office/drawing/2017/model3d" xmlns:o="urn:schemas-microsoft-com:office:office" xmlns:r="http://schemas.openxmlformats.org/officeDocument/2006/relationships" xmlns:m="http://schemas.openxmlformats.org/officeDocument/2006/math" xmlns:v="urn:schemas-microsoft-com:vml" xmlns:wp14="http://schemas.microsoft.com/office/word/2010/wordprocessingDrawing" xmlns:wp="http://schemas.openxmlformats.org/drawingml/2006/wordprocessingDrawing" xmlns:w10="urn:schemas-microsoft-com:office:word" xmlns:w="http://schemas.openxmlformats.org/wordprocessingml/2006/main" xmlns:w14="http://schemas.microsoft.com/office/word/2010/wordml" xmlns:w15="http://schemas.microsoft.com/office/word/2012/wordml" xmlns:w16cex="http://schemas.microsoft.com/office/word/2018/wordml/cex" xmlns:w16cid="http://schemas.microsoft.com/office/word/2016/wordml/cid" xmlns:w16="http://schemas.microsoft.com/office/word/2018/wordml" xmlns:w16sdtdh="http://schemas.microsoft.com/office/word/2020/wordml/sdtdatahash" xmlns:w16se="http://schemas.microsoft.com/office/word/2015/wordml/symex" xmlns:wpg="http://schemas.microsoft.com/office/word/2010/wordprocessingGroup" xmlns:wpi="http://schemas.microsoft.com/office/word/2010/wordprocessingInk" xmlns:wne="http://schemas.microsoft.com/office/word/2006/wordml" xmlns:wps="http://schemas.microsoft.com/office/word/2010/wordprocessingShape" mc:Ignorable="w14 w15 w16se w16cid w16 w16cex w16sdtdh wp14">
   <w:p>
     <w:pPr>
       <w:pStyle w:val="Footer"/>
@@ -2789,7 +2771,7 @@
 </file>
 
 <file path=word/footer2.xml><?xml version="1.0" encoding="utf-8"?>
-<w:ftr xmlns:wpc="http://schemas.microsoft.com/office/word/2010/wordprocessingCanvas" xmlns:cx="http://schemas.microsoft.com/office/drawing/2014/chartex" xmlns:cx1="http://schemas.microsoft.com/office/drawing/2015/9/8/chartex" xmlns:cx2="http://schemas.microsoft.com/office/drawing/2015/10/21/chartex" xmlns:cx3="http://schemas.microsoft.com/office/drawing/2016/5/9/chartex" xmlns:cx4="http://schemas.microsoft.com/office/drawing/2016/5/10/chartex" xmlns:cx5="http://schemas.microsoft.com/office/drawing/2016/5/11/chartex" xmlns:cx6="http://schemas.microsoft.com/office/drawing/2016/5/12/chartex" xmlns:cx7="http://schemas.microsoft.com/office/drawing/2016/5/13/chartex" xmlns:cx8="http://schemas.microsoft.com/office/drawing/2016/5/14/chartex" xmlns:mc="http://schemas.openxmlformats.org/markup-compatibility/2006" xmlns:aink="http://schemas.microsoft.com/office/drawing/2016/ink" xmlns:am3d="http://schemas.microsoft.com/office/drawing/2017/model3d" xmlns:o="urn:schemas-microsoft-com:office:office" xmlns:r="http://schemas.openxmlformats.org/officeDocument/2006/relationships" xmlns:m="http://schemas.openxmlformats.org/officeDocument/2006/math" xmlns:v="urn:schemas-microsoft-com:vml" xmlns:wp14="http://schemas.microsoft.com/office/word/2010/wordprocessingDrawing" xmlns:wp="http://schemas.openxmlformats.org/drawingml/2006/wordprocessingDrawing" xmlns:w10="urn:schemas-microsoft-com:office:word" xmlns:w="http://schemas.openxmlformats.org/wordprocessingml/2006/main" xmlns:w14="http://schemas.microsoft.com/office/word/2010/wordml" xmlns:w15="http://schemas.microsoft.com/office/word/2012/wordml" xmlns:w16cex="http://schemas.microsoft.com/office/word/2018/wordml/cex" xmlns:w16cid="http://schemas.microsoft.com/office/word/2016/wordml/cid" xmlns:w16="http://schemas.microsoft.com/office/word/2018/wordml" xmlns:w16se="http://schemas.microsoft.com/office/word/2015/wordml/symex" xmlns:wpg="http://schemas.microsoft.com/office/word/2010/wordprocessingGroup" xmlns:wpi="http://schemas.microsoft.com/office/word/2010/wordprocessingInk" xmlns:wne="http://schemas.microsoft.com/office/word/2006/wordml" xmlns:wps="http://schemas.microsoft.com/office/word/2010/wordprocessingShape" mc:Ignorable="w14 w15 w16se w16cid w16 w16cex wp14">
+<w:ftr xmlns:wpc="http://schemas.microsoft.com/office/word/2010/wordprocessingCanvas" xmlns:cx="http://schemas.microsoft.com/office/drawing/2014/chartex" xmlns:cx1="http://schemas.microsoft.com/office/drawing/2015/9/8/chartex" xmlns:cx2="http://schemas.microsoft.com/office/drawing/2015/10/21/chartex" xmlns:cx3="http://schemas.microsoft.com/office/drawing/2016/5/9/chartex" xmlns:cx4="http://schemas.microsoft.com/office/drawing/2016/5/10/chartex" xmlns:cx5="http://schemas.microsoft.com/office/drawing/2016/5/11/chartex" xmlns:cx6="http://schemas.microsoft.com/office/drawing/2016/5/12/chartex" xmlns:cx7="http://schemas.microsoft.com/office/drawing/2016/5/13/chartex" xmlns:cx8="http://schemas.microsoft.com/office/drawing/2016/5/14/chartex" xmlns:mc="http://schemas.openxmlformats.org/markup-compatibility/2006" xmlns:aink="http://schemas.microsoft.com/office/drawing/2016/ink" xmlns:am3d="http://schemas.microsoft.com/office/drawing/2017/model3d" xmlns:o="urn:schemas-microsoft-com:office:office" xmlns:r="http://schemas.openxmlformats.org/officeDocument/2006/relationships" xmlns:m="http://schemas.openxmlformats.org/officeDocument/2006/math" xmlns:v="urn:schemas-microsoft-com:vml" xmlns:wp14="http://schemas.microsoft.com/office/word/2010/wordprocessingDrawing" xmlns:wp="http://schemas.openxmlformats.org/drawingml/2006/wordprocessingDrawing" xmlns:w10="urn:schemas-microsoft-com:office:word" xmlns:w="http://schemas.openxmlformats.org/wordprocessingml/2006/main" xmlns:w14="http://schemas.microsoft.com/office/word/2010/wordml" xmlns:w15="http://schemas.microsoft.com/office/word/2012/wordml" xmlns:w16cex="http://schemas.microsoft.com/office/word/2018/wordml/cex" xmlns:w16cid="http://schemas.microsoft.com/office/word/2016/wordml/cid" xmlns:w16="http://schemas.microsoft.com/office/word/2018/wordml" xmlns:w16sdtdh="http://schemas.microsoft.com/office/word/2020/wordml/sdtdatahash" xmlns:w16se="http://schemas.microsoft.com/office/word/2015/wordml/symex" xmlns:wpg="http://schemas.microsoft.com/office/word/2010/wordprocessingGroup" xmlns:wpi="http://schemas.microsoft.com/office/word/2010/wordprocessingInk" xmlns:wne="http://schemas.microsoft.com/office/word/2006/wordml" xmlns:wps="http://schemas.microsoft.com/office/word/2010/wordprocessingShape" mc:Ignorable="w14 w15 w16se w16cid w16 w16cex w16sdtdh wp14">
   <w:tbl>
     <w:tblPr>
       <w:tblW w:w="9072" w:type="dxa"/>
@@ -3315,7 +3297,7 @@
 </file>
 
 <file path=word/footer3.xml><?xml version="1.0" encoding="utf-8"?>
-<w:ftr xmlns:wpc="http://schemas.microsoft.com/office/word/2010/wordprocessingCanvas" xmlns:cx="http://schemas.microsoft.com/office/drawing/2014/chartex" xmlns:cx1="http://schemas.microsoft.com/office/drawing/2015/9/8/chartex" xmlns:cx2="http://schemas.microsoft.com/office/drawing/2015/10/21/chartex" xmlns:cx3="http://schemas.microsoft.com/office/drawing/2016/5/9/chartex" xmlns:cx4="http://schemas.microsoft.com/office/drawing/2016/5/10/chartex" xmlns:cx5="http://schemas.microsoft.com/office/drawing/2016/5/11/chartex" xmlns:cx6="http://schemas.microsoft.com/office/drawing/2016/5/12/chartex" xmlns:cx7="http://schemas.microsoft.com/office/drawing/2016/5/13/chartex" xmlns:cx8="http://schemas.microsoft.com/office/drawing/2016/5/14/chartex" xmlns:mc="http://schemas.openxmlformats.org/markup-compatibility/2006" xmlns:aink="http://schemas.microsoft.com/office/drawing/2016/ink" xmlns:am3d="http://schemas.microsoft.com/office/drawing/2017/model3d" xmlns:o="urn:schemas-microsoft-com:office:office" xmlns:r="http://schemas.openxmlformats.org/officeDocument/2006/relationships" xmlns:m="http://schemas.openxmlformats.org/officeDocument/2006/math" xmlns:v="urn:schemas-microsoft-com:vml" xmlns:wp14="http://schemas.microsoft.com/office/word/2010/wordprocessingDrawing" xmlns:wp="http://schemas.openxmlformats.org/drawingml/2006/wordprocessingDrawing" xmlns:w10="urn:schemas-microsoft-com:office:word" xmlns:w="http://schemas.openxmlformats.org/wordprocessingml/2006/main" xmlns:w14="http://schemas.microsoft.com/office/word/2010/wordml" xmlns:w15="http://schemas.microsoft.com/office/word/2012/wordml" xmlns:w16cex="http://schemas.microsoft.com/office/word/2018/wordml/cex" xmlns:w16cid="http://schemas.microsoft.com/office/word/2016/wordml/cid" xmlns:w16="http://schemas.microsoft.com/office/word/2018/wordml" xmlns:w16se="http://schemas.microsoft.com/office/word/2015/wordml/symex" xmlns:wpg="http://schemas.microsoft.com/office/word/2010/wordprocessingGroup" xmlns:wpi="http://schemas.microsoft.com/office/word/2010/wordprocessingInk" xmlns:wne="http://schemas.microsoft.com/office/word/2006/wordml" xmlns:wps="http://schemas.microsoft.com/office/word/2010/wordprocessingShape" mc:Ignorable="w14 w15 w16se w16cid w16 w16cex wp14">
+<w:ftr xmlns:wpc="http://schemas.microsoft.com/office/word/2010/wordprocessingCanvas" xmlns:cx="http://schemas.microsoft.com/office/drawing/2014/chartex" xmlns:cx1="http://schemas.microsoft.com/office/drawing/2015/9/8/chartex" xmlns:cx2="http://schemas.microsoft.com/office/drawing/2015/10/21/chartex" xmlns:cx3="http://schemas.microsoft.com/office/drawing/2016/5/9/chartex" xmlns:cx4="http://schemas.microsoft.com/office/drawing/2016/5/10/chartex" xmlns:cx5="http://schemas.microsoft.com/office/drawing/2016/5/11/chartex" xmlns:cx6="http://schemas.microsoft.com/office/drawing/2016/5/12/chartex" xmlns:cx7="http://schemas.microsoft.com/office/drawing/2016/5/13/chartex" xmlns:cx8="http://schemas.microsoft.com/office/drawing/2016/5/14/chartex" xmlns:mc="http://schemas.openxmlformats.org/markup-compatibility/2006" xmlns:aink="http://schemas.microsoft.com/office/drawing/2016/ink" xmlns:am3d="http://schemas.microsoft.com/office/drawing/2017/model3d" xmlns:o="urn:schemas-microsoft-com:office:office" xmlns:r="http://schemas.openxmlformats.org/officeDocument/2006/relationships" xmlns:m="http://schemas.openxmlformats.org/officeDocument/2006/math" xmlns:v="urn:schemas-microsoft-com:vml" xmlns:wp14="http://schemas.microsoft.com/office/word/2010/wordprocessingDrawing" xmlns:wp="http://schemas.openxmlformats.org/drawingml/2006/wordprocessingDrawing" xmlns:w10="urn:schemas-microsoft-com:office:word" xmlns:w="http://schemas.openxmlformats.org/wordprocessingml/2006/main" xmlns:w14="http://schemas.microsoft.com/office/word/2010/wordml" xmlns:w15="http://schemas.microsoft.com/office/word/2012/wordml" xmlns:w16cex="http://schemas.microsoft.com/office/word/2018/wordml/cex" xmlns:w16cid="http://schemas.microsoft.com/office/word/2016/wordml/cid" xmlns:w16="http://schemas.microsoft.com/office/word/2018/wordml" xmlns:w16sdtdh="http://schemas.microsoft.com/office/word/2020/wordml/sdtdatahash" xmlns:w16se="http://schemas.microsoft.com/office/word/2015/wordml/symex" xmlns:wpg="http://schemas.microsoft.com/office/word/2010/wordprocessingGroup" xmlns:wpi="http://schemas.microsoft.com/office/word/2010/wordprocessingInk" xmlns:wne="http://schemas.microsoft.com/office/word/2006/wordml" xmlns:wps="http://schemas.microsoft.com/office/word/2010/wordprocessingShape" mc:Ignorable="w14 w15 w16se w16cid w16 w16cex w16sdtdh wp14">
   <w:p>
     <w:pPr>
       <w:pStyle w:val="Footer"/>
@@ -3325,7 +3307,7 @@
 </file>
 
 <file path=word/footnotes.xml><?xml version="1.0" encoding="utf-8"?>
-<w:footnotes xmlns:wpc="http://schemas.microsoft.com/office/word/2010/wordprocessingCanvas" xmlns:cx="http://schemas.microsoft.com/office/drawing/2014/chartex" xmlns:cx1="http://schemas.microsoft.com/office/drawing/2015/9/8/chartex" xmlns:cx2="http://schemas.microsoft.com/office/drawing/2015/10/21/chartex" xmlns:cx3="http://schemas.microsoft.com/office/drawing/2016/5/9/chartex" xmlns:cx4="http://schemas.microsoft.com/office/drawing/2016/5/10/chartex" xmlns:cx5="http://schemas.microsoft.com/office/drawing/2016/5/11/chartex" xmlns:cx6="http://schemas.microsoft.com/office/drawing/2016/5/12/chartex" xmlns:cx7="http://schemas.microsoft.com/office/drawing/2016/5/13/chartex" xmlns:cx8="http://schemas.microsoft.com/office/drawing/2016/5/14/chartex" xmlns:mc="http://schemas.openxmlformats.org/markup-compatibility/2006" xmlns:aink="http://schemas.microsoft.com/office/drawing/2016/ink" xmlns:am3d="http://schemas.microsoft.com/office/drawing/2017/model3d" xmlns:o="urn:schemas-microsoft-com:office:office" xmlns:r="http://schemas.openxmlformats.org/officeDocument/2006/relationships" xmlns:m="http://schemas.openxmlformats.org/officeDocument/2006/math" xmlns:v="urn:schemas-microsoft-com:vml" xmlns:wp14="http://schemas.microsoft.com/office/word/2010/wordprocessingDrawing" xmlns:wp="http://schemas.openxmlformats.org/drawingml/2006/wordprocessingDrawing" xmlns:w10="urn:schemas-microsoft-com:office:word" xmlns:w="http://schemas.openxmlformats.org/wordprocessingml/2006/main" xmlns:w14="http://schemas.microsoft.com/office/word/2010/wordml" xmlns:w15="http://schemas.microsoft.com/office/word/2012/wordml" xmlns:w16cex="http://schemas.microsoft.com/office/word/2018/wordml/cex" xmlns:w16cid="http://schemas.microsoft.com/office/word/2016/wordml/cid" xmlns:w16="http://schemas.microsoft.com/office/word/2018/wordml" xmlns:w16se="http://schemas.microsoft.com/office/word/2015/wordml/symex" xmlns:wpg="http://schemas.microsoft.com/office/word/2010/wordprocessingGroup" xmlns:wpi="http://schemas.microsoft.com/office/word/2010/wordprocessingInk" xmlns:wne="http://schemas.microsoft.com/office/word/2006/wordml" xmlns:wps="http://schemas.microsoft.com/office/word/2010/wordprocessingShape" mc:Ignorable="w14 w15 w16se w16cid w16 w16cex wp14">
+<w:footnotes xmlns:wpc="http://schemas.microsoft.com/office/word/2010/wordprocessingCanvas" xmlns:cx="http://schemas.microsoft.com/office/drawing/2014/chartex" xmlns:cx1="http://schemas.microsoft.com/office/drawing/2015/9/8/chartex" xmlns:cx2="http://schemas.microsoft.com/office/drawing/2015/10/21/chartex" xmlns:cx3="http://schemas.microsoft.com/office/drawing/2016/5/9/chartex" xmlns:cx4="http://schemas.microsoft.com/office/drawing/2016/5/10/chartex" xmlns:cx5="http://schemas.microsoft.com/office/drawing/2016/5/11/chartex" xmlns:cx6="http://schemas.microsoft.com/office/drawing/2016/5/12/chartex" xmlns:cx7="http://schemas.microsoft.com/office/drawing/2016/5/13/chartex" xmlns:cx8="http://schemas.microsoft.com/office/drawing/2016/5/14/chartex" xmlns:mc="http://schemas.openxmlformats.org/markup-compatibility/2006" xmlns:aink="http://schemas.microsoft.com/office/drawing/2016/ink" xmlns:am3d="http://schemas.microsoft.com/office/drawing/2017/model3d" xmlns:o="urn:schemas-microsoft-com:office:office" xmlns:r="http://schemas.openxmlformats.org/officeDocument/2006/relationships" xmlns:m="http://schemas.openxmlformats.org/officeDocument/2006/math" xmlns:v="urn:schemas-microsoft-com:vml" xmlns:wp14="http://schemas.microsoft.com/office/word/2010/wordprocessingDrawing" xmlns:wp="http://schemas.openxmlformats.org/drawingml/2006/wordprocessingDrawing" xmlns:w10="urn:schemas-microsoft-com:office:word" xmlns:w="http://schemas.openxmlformats.org/wordprocessingml/2006/main" xmlns:w14="http://schemas.microsoft.com/office/word/2010/wordml" xmlns:w15="http://schemas.microsoft.com/office/word/2012/wordml" xmlns:w16cex="http://schemas.microsoft.com/office/word/2018/wordml/cex" xmlns:w16cid="http://schemas.microsoft.com/office/word/2016/wordml/cid" xmlns:w16="http://schemas.microsoft.com/office/word/2018/wordml" xmlns:w16sdtdh="http://schemas.microsoft.com/office/word/2020/wordml/sdtdatahash" xmlns:w16se="http://schemas.microsoft.com/office/word/2015/wordml/symex" xmlns:wpg="http://schemas.microsoft.com/office/word/2010/wordprocessingGroup" xmlns:wpi="http://schemas.microsoft.com/office/word/2010/wordprocessingInk" xmlns:wne="http://schemas.microsoft.com/office/word/2006/wordml" xmlns:wps="http://schemas.microsoft.com/office/word/2010/wordprocessingShape" mc:Ignorable="w14 w15 w16se w16cid w16 w16cex w16sdtdh wp14">
   <w:footnote w:type="separator" w:id="-1">
     <w:p>
       <w:r>
@@ -3344,7 +3326,7 @@
 </file>
 
 <file path=word/header1.xml><?xml version="1.0" encoding="utf-8"?>
-<w:hdr xmlns:wpc="http://schemas.microsoft.com/office/word/2010/wordprocessingCanvas" xmlns:cx="http://schemas.microsoft.com/office/drawing/2014/chartex" xmlns:cx1="http://schemas.microsoft.com/office/drawing/2015/9/8/chartex" xmlns:cx2="http://schemas.microsoft.com/office/drawing/2015/10/21/chartex" xmlns:cx3="http://schemas.microsoft.com/office/drawing/2016/5/9/chartex" xmlns:cx4="http://schemas.microsoft.com/office/drawing/2016/5/10/chartex" xmlns:cx5="http://schemas.microsoft.com/office/drawing/2016/5/11/chartex" xmlns:cx6="http://schemas.microsoft.com/office/drawing/2016/5/12/chartex" xmlns:cx7="http://schemas.microsoft.com/office/drawing/2016/5/13/chartex" xmlns:cx8="http://schemas.microsoft.com/office/drawing/2016/5/14/chartex" xmlns:mc="http://schemas.openxmlformats.org/markup-compatibility/2006" xmlns:aink="http://schemas.microsoft.com/office/drawing/2016/ink" xmlns:am3d="http://schemas.microsoft.com/office/drawing/2017/model3d" xmlns:o="urn:schemas-microsoft-com:office:office" xmlns:r="http://schemas.openxmlformats.org/officeDocument/2006/relationships" xmlns:m="http://schemas.openxmlformats.org/officeDocument/2006/math" xmlns:v="urn:schemas-microsoft-com:vml" xmlns:wp14="http://schemas.microsoft.com/office/word/2010/wordprocessingDrawing" xmlns:wp="http://schemas.openxmlformats.org/drawingml/2006/wordprocessingDrawing" xmlns:w10="urn:schemas-microsoft-com:office:word" xmlns:w="http://schemas.openxmlformats.org/wordprocessingml/2006/main" xmlns:w14="http://schemas.microsoft.com/office/word/2010/wordml" xmlns:w15="http://schemas.microsoft.com/office/word/2012/wordml" xmlns:w16cex="http://schemas.microsoft.com/office/word/2018/wordml/cex" xmlns:w16cid="http://schemas.microsoft.com/office/word/2016/wordml/cid" xmlns:w16="http://schemas.microsoft.com/office/word/2018/wordml" xmlns:w16se="http://schemas.microsoft.com/office/word/2015/wordml/symex" xmlns:wpg="http://schemas.microsoft.com/office/word/2010/wordprocessingGroup" xmlns:wpi="http://schemas.microsoft.com/office/word/2010/wordprocessingInk" xmlns:wne="http://schemas.microsoft.com/office/word/2006/wordml" xmlns:wps="http://schemas.microsoft.com/office/word/2010/wordprocessingShape" mc:Ignorable="w14 w15 w16se w16cid w16 w16cex wp14">
+<w:hdr xmlns:wpc="http://schemas.microsoft.com/office/word/2010/wordprocessingCanvas" xmlns:cx="http://schemas.microsoft.com/office/drawing/2014/chartex" xmlns:cx1="http://schemas.microsoft.com/office/drawing/2015/9/8/chartex" xmlns:cx2="http://schemas.microsoft.com/office/drawing/2015/10/21/chartex" xmlns:cx3="http://schemas.microsoft.com/office/drawing/2016/5/9/chartex" xmlns:cx4="http://schemas.microsoft.com/office/drawing/2016/5/10/chartex" xmlns:cx5="http://schemas.microsoft.com/office/drawing/2016/5/11/chartex" xmlns:cx6="http://schemas.microsoft.com/office/drawing/2016/5/12/chartex" xmlns:cx7="http://schemas.microsoft.com/office/drawing/2016/5/13/chartex" xmlns:cx8="http://schemas.microsoft.com/office/drawing/2016/5/14/chartex" xmlns:mc="http://schemas.openxmlformats.org/markup-compatibility/2006" xmlns:aink="http://schemas.microsoft.com/office/drawing/2016/ink" xmlns:am3d="http://schemas.microsoft.com/office/drawing/2017/model3d" xmlns:o="urn:schemas-microsoft-com:office:office" xmlns:r="http://schemas.openxmlformats.org/officeDocument/2006/relationships" xmlns:m="http://schemas.openxmlformats.org/officeDocument/2006/math" xmlns:v="urn:schemas-microsoft-com:vml" xmlns:wp14="http://schemas.microsoft.com/office/word/2010/wordprocessingDrawing" xmlns:wp="http://schemas.openxmlformats.org/drawingml/2006/wordprocessingDrawing" xmlns:w10="urn:schemas-microsoft-com:office:word" xmlns:w="http://schemas.openxmlformats.org/wordprocessingml/2006/main" xmlns:w14="http://schemas.microsoft.com/office/word/2010/wordml" xmlns:w15="http://schemas.microsoft.com/office/word/2012/wordml" xmlns:w16cex="http://schemas.microsoft.com/office/word/2018/wordml/cex" xmlns:w16cid="http://schemas.microsoft.com/office/word/2016/wordml/cid" xmlns:w16="http://schemas.microsoft.com/office/word/2018/wordml" xmlns:w16sdtdh="http://schemas.microsoft.com/office/word/2020/wordml/sdtdatahash" xmlns:w16se="http://schemas.microsoft.com/office/word/2015/wordml/symex" xmlns:wpg="http://schemas.microsoft.com/office/word/2010/wordprocessingGroup" xmlns:wpi="http://schemas.microsoft.com/office/word/2010/wordprocessingInk" xmlns:wne="http://schemas.microsoft.com/office/word/2006/wordml" xmlns:wps="http://schemas.microsoft.com/office/word/2010/wordprocessingShape" mc:Ignorable="w14 w15 w16se w16cid w16 w16cex w16sdtdh wp14">
   <w:p>
     <w:pPr>
       <w:pStyle w:val="Header"/>
@@ -3566,7 +3548,7 @@
 </file>
 
 <file path=word/header2.xml><?xml version="1.0" encoding="utf-8"?>
-<w:hdr xmlns:wpc="http://schemas.microsoft.com/office/word/2010/wordprocessingCanvas" xmlns:cx="http://schemas.microsoft.com/office/drawing/2014/chartex" xmlns:cx1="http://schemas.microsoft.com/office/drawing/2015/9/8/chartex" xmlns:cx2="http://schemas.microsoft.com/office/drawing/2015/10/21/chartex" xmlns:cx3="http://schemas.microsoft.com/office/drawing/2016/5/9/chartex" xmlns:cx4="http://schemas.microsoft.com/office/drawing/2016/5/10/chartex" xmlns:cx5="http://schemas.microsoft.com/office/drawing/2016/5/11/chartex" xmlns:cx6="http://schemas.microsoft.com/office/drawing/2016/5/12/chartex" xmlns:cx7="http://schemas.microsoft.com/office/drawing/2016/5/13/chartex" xmlns:cx8="http://schemas.microsoft.com/office/drawing/2016/5/14/chartex" xmlns:mc="http://schemas.openxmlformats.org/markup-compatibility/2006" xmlns:aink="http://schemas.microsoft.com/office/drawing/2016/ink" xmlns:am3d="http://schemas.microsoft.com/office/drawing/2017/model3d" xmlns:o="urn:schemas-microsoft-com:office:office" xmlns:r="http://schemas.openxmlformats.org/officeDocument/2006/relationships" xmlns:m="http://schemas.openxmlformats.org/officeDocument/2006/math" xmlns:v="urn:schemas-microsoft-com:vml" xmlns:wp14="http://schemas.microsoft.com/office/word/2010/wordprocessingDrawing" xmlns:wp="http://schemas.openxmlformats.org/drawingml/2006/wordprocessingDrawing" xmlns:w10="urn:schemas-microsoft-com:office:word" xmlns:w="http://schemas.openxmlformats.org/wordprocessingml/2006/main" xmlns:w14="http://schemas.microsoft.com/office/word/2010/wordml" xmlns:w15="http://schemas.microsoft.com/office/word/2012/wordml" xmlns:w16cex="http://schemas.microsoft.com/office/word/2018/wordml/cex" xmlns:w16cid="http://schemas.microsoft.com/office/word/2016/wordml/cid" xmlns:w16="http://schemas.microsoft.com/office/word/2018/wordml" xmlns:w16se="http://schemas.microsoft.com/office/word/2015/wordml/symex" xmlns:wpg="http://schemas.microsoft.com/office/word/2010/wordprocessingGroup" xmlns:wpi="http://schemas.microsoft.com/office/word/2010/wordprocessingInk" xmlns:wne="http://schemas.microsoft.com/office/word/2006/wordml" xmlns:wps="http://schemas.microsoft.com/office/word/2010/wordprocessingShape" mc:Ignorable="w14 w15 w16se w16cid w16 w16cex wp14">
+<w:hdr xmlns:wpc="http://schemas.microsoft.com/office/word/2010/wordprocessingCanvas" xmlns:cx="http://schemas.microsoft.com/office/drawing/2014/chartex" xmlns:cx1="http://schemas.microsoft.com/office/drawing/2015/9/8/chartex" xmlns:cx2="http://schemas.microsoft.com/office/drawing/2015/10/21/chartex" xmlns:cx3="http://schemas.microsoft.com/office/drawing/2016/5/9/chartex" xmlns:cx4="http://schemas.microsoft.com/office/drawing/2016/5/10/chartex" xmlns:cx5="http://schemas.microsoft.com/office/drawing/2016/5/11/chartex" xmlns:cx6="http://schemas.microsoft.com/office/drawing/2016/5/12/chartex" xmlns:cx7="http://schemas.microsoft.com/office/drawing/2016/5/13/chartex" xmlns:cx8="http://schemas.microsoft.com/office/drawing/2016/5/14/chartex" xmlns:mc="http://schemas.openxmlformats.org/markup-compatibility/2006" xmlns:aink="http://schemas.microsoft.com/office/drawing/2016/ink" xmlns:am3d="http://schemas.microsoft.com/office/drawing/2017/model3d" xmlns:o="urn:schemas-microsoft-com:office:office" xmlns:r="http://schemas.openxmlformats.org/officeDocument/2006/relationships" xmlns:m="http://schemas.openxmlformats.org/officeDocument/2006/math" xmlns:v="urn:schemas-microsoft-com:vml" xmlns:wp14="http://schemas.microsoft.com/office/word/2010/wordprocessingDrawing" xmlns:wp="http://schemas.openxmlformats.org/drawingml/2006/wordprocessingDrawing" xmlns:w10="urn:schemas-microsoft-com:office:word" xmlns:w="http://schemas.openxmlformats.org/wordprocessingml/2006/main" xmlns:w14="http://schemas.microsoft.com/office/word/2010/wordml" xmlns:w15="http://schemas.microsoft.com/office/word/2012/wordml" xmlns:w16cex="http://schemas.microsoft.com/office/word/2018/wordml/cex" xmlns:w16cid="http://schemas.microsoft.com/office/word/2016/wordml/cid" xmlns:w16="http://schemas.microsoft.com/office/word/2018/wordml" xmlns:w16sdtdh="http://schemas.microsoft.com/office/word/2020/wordml/sdtdatahash" xmlns:w16se="http://schemas.microsoft.com/office/word/2015/wordml/symex" xmlns:wpg="http://schemas.microsoft.com/office/word/2010/wordprocessingGroup" xmlns:wpi="http://schemas.microsoft.com/office/word/2010/wordprocessingInk" xmlns:wne="http://schemas.microsoft.com/office/word/2006/wordml" xmlns:wps="http://schemas.microsoft.com/office/word/2010/wordprocessingShape" mc:Ignorable="w14 w15 w16se w16cid w16 w16cex w16sdtdh wp14">
   <w:p>
     <w:pPr>
       <w:pStyle w:val="Header"/>
@@ -3629,7 +3611,7 @@
 </file>
 
 <file path=word/header3.xml><?xml version="1.0" encoding="utf-8"?>
-<w:hdr xmlns:wpc="http://schemas.microsoft.com/office/word/2010/wordprocessingCanvas" xmlns:cx="http://schemas.microsoft.com/office/drawing/2014/chartex" xmlns:cx1="http://schemas.microsoft.com/office/drawing/2015/9/8/chartex" xmlns:cx2="http://schemas.microsoft.com/office/drawing/2015/10/21/chartex" xmlns:cx3="http://schemas.microsoft.com/office/drawing/2016/5/9/chartex" xmlns:cx4="http://schemas.microsoft.com/office/drawing/2016/5/10/chartex" xmlns:cx5="http://schemas.microsoft.com/office/drawing/2016/5/11/chartex" xmlns:cx6="http://schemas.microsoft.com/office/drawing/2016/5/12/chartex" xmlns:cx7="http://schemas.microsoft.com/office/drawing/2016/5/13/chartex" xmlns:cx8="http://schemas.microsoft.com/office/drawing/2016/5/14/chartex" xmlns:mc="http://schemas.openxmlformats.org/markup-compatibility/2006" xmlns:aink="http://schemas.microsoft.com/office/drawing/2016/ink" xmlns:am3d="http://schemas.microsoft.com/office/drawing/2017/model3d" xmlns:o="urn:schemas-microsoft-com:office:office" xmlns:r="http://schemas.openxmlformats.org/officeDocument/2006/relationships" xmlns:m="http://schemas.openxmlformats.org/officeDocument/2006/math" xmlns:v="urn:schemas-microsoft-com:vml" xmlns:wp14="http://schemas.microsoft.com/office/word/2010/wordprocessingDrawing" xmlns:wp="http://schemas.openxmlformats.org/drawingml/2006/wordprocessingDrawing" xmlns:w10="urn:schemas-microsoft-com:office:word" xmlns:w="http://schemas.openxmlformats.org/wordprocessingml/2006/main" xmlns:w14="http://schemas.microsoft.com/office/word/2010/wordml" xmlns:w15="http://schemas.microsoft.com/office/word/2012/wordml" xmlns:w16cex="http://schemas.microsoft.com/office/word/2018/wordml/cex" xmlns:w16cid="http://schemas.microsoft.com/office/word/2016/wordml/cid" xmlns:w16="http://schemas.microsoft.com/office/word/2018/wordml" xmlns:w16se="http://schemas.microsoft.com/office/word/2015/wordml/symex" xmlns:wpg="http://schemas.microsoft.com/office/word/2010/wordprocessingGroup" xmlns:wpi="http://schemas.microsoft.com/office/word/2010/wordprocessingInk" xmlns:wne="http://schemas.microsoft.com/office/word/2006/wordml" xmlns:wps="http://schemas.microsoft.com/office/word/2010/wordprocessingShape" mc:Ignorable="w14 w15 w16se w16cid w16 w16cex wp14">
+<w:hdr xmlns:wpc="http://schemas.microsoft.com/office/word/2010/wordprocessingCanvas" xmlns:cx="http://schemas.microsoft.com/office/drawing/2014/chartex" xmlns:cx1="http://schemas.microsoft.com/office/drawing/2015/9/8/chartex" xmlns:cx2="http://schemas.microsoft.com/office/drawing/2015/10/21/chartex" xmlns:cx3="http://schemas.microsoft.com/office/drawing/2016/5/9/chartex" xmlns:cx4="http://schemas.microsoft.com/office/drawing/2016/5/10/chartex" xmlns:cx5="http://schemas.microsoft.com/office/drawing/2016/5/11/chartex" xmlns:cx6="http://schemas.microsoft.com/office/drawing/2016/5/12/chartex" xmlns:cx7="http://schemas.microsoft.com/office/drawing/2016/5/13/chartex" xmlns:cx8="http://schemas.microsoft.com/office/drawing/2016/5/14/chartex" xmlns:mc="http://schemas.openxmlformats.org/markup-compatibility/2006" xmlns:aink="http://schemas.microsoft.com/office/drawing/2016/ink" xmlns:am3d="http://schemas.microsoft.com/office/drawing/2017/model3d" xmlns:o="urn:schemas-microsoft-com:office:office" xmlns:r="http://schemas.openxmlformats.org/officeDocument/2006/relationships" xmlns:m="http://schemas.openxmlformats.org/officeDocument/2006/math" xmlns:v="urn:schemas-microsoft-com:vml" xmlns:wp14="http://schemas.microsoft.com/office/word/2010/wordprocessingDrawing" xmlns:wp="http://schemas.openxmlformats.org/drawingml/2006/wordprocessingDrawing" xmlns:w10="urn:schemas-microsoft-com:office:word" xmlns:w="http://schemas.openxmlformats.org/wordprocessingml/2006/main" xmlns:w14="http://schemas.microsoft.com/office/word/2010/wordml" xmlns:w15="http://schemas.microsoft.com/office/word/2012/wordml" xmlns:w16cex="http://schemas.microsoft.com/office/word/2018/wordml/cex" xmlns:w16cid="http://schemas.microsoft.com/office/word/2016/wordml/cid" xmlns:w16="http://schemas.microsoft.com/office/word/2018/wordml" xmlns:w16sdtdh="http://schemas.microsoft.com/office/word/2020/wordml/sdtdatahash" xmlns:w16se="http://schemas.microsoft.com/office/word/2015/wordml/symex" xmlns:wpg="http://schemas.microsoft.com/office/word/2010/wordprocessingGroup" xmlns:wpi="http://schemas.microsoft.com/office/word/2010/wordprocessingInk" xmlns:wne="http://schemas.microsoft.com/office/word/2006/wordml" xmlns:wps="http://schemas.microsoft.com/office/word/2010/wordprocessingShape" mc:Ignorable="w14 w15 w16se w16cid w16 w16cex w16sdtdh wp14">
   <w:p>
     <w:pPr>
       <w:pStyle w:val="Header"/>
@@ -3851,7 +3833,7 @@
 </file>
 
 <file path=word/styles.xml><?xml version="1.0" encoding="utf-8"?>
-<w:styles xmlns:mc="http://schemas.openxmlformats.org/markup-compatibility/2006" xmlns:r="http://schemas.openxmlformats.org/officeDocument/2006/relationships" xmlns:w="http://schemas.openxmlformats.org/wordprocessingml/2006/main" xmlns:w14="http://schemas.microsoft.com/office/word/2010/wordml" xmlns:w15="http://schemas.microsoft.com/office/word/2012/wordml" xmlns:w16cex="http://schemas.microsoft.com/office/word/2018/wordml/cex" xmlns:w16cid="http://schemas.microsoft.com/office/word/2016/wordml/cid" xmlns:w16="http://schemas.microsoft.com/office/word/2018/wordml" xmlns:w16se="http://schemas.microsoft.com/office/word/2015/wordml/symex" mc:Ignorable="w14 w15 w16se w16cid w16 w16cex">
+<w:styles xmlns:mc="http://schemas.openxmlformats.org/markup-compatibility/2006" xmlns:r="http://schemas.openxmlformats.org/officeDocument/2006/relationships" xmlns:w="http://schemas.openxmlformats.org/wordprocessingml/2006/main" xmlns:w14="http://schemas.microsoft.com/office/word/2010/wordml" xmlns:w15="http://schemas.microsoft.com/office/word/2012/wordml" xmlns:w16cex="http://schemas.microsoft.com/office/word/2018/wordml/cex" xmlns:w16cid="http://schemas.microsoft.com/office/word/2016/wordml/cid" xmlns:w16="http://schemas.microsoft.com/office/word/2018/wordml" xmlns:w16sdtdh="http://schemas.microsoft.com/office/word/2020/wordml/sdtdatahash" xmlns:w16se="http://schemas.microsoft.com/office/word/2015/wordml/symex" mc:Ignorable="w14 w15 w16se w16cid w16 w16cex w16sdtdh">
   <w:docDefaults>
     <w:rPrDefault>
       <w:rPr>

</xml_diff>